<commit_message>
Sensitivity Analysis In-class work Solution
Sensitivity Analysis Lecture Notes
</commit_message>
<xml_diff>
--- a/Assignments/Homework/MATLAB/1/Work/Niski_MATLAB_HW1_Results.docx
+++ b/Assignments/Homework/MATLAB/1/Work/Niski_MATLAB_HW1_Results.docx
@@ -316,10 +316,10 @@
         </w:rPr>
         <w:lastRenderedPageBreak/>
         <w:drawing>
-          <wp:inline distT="0" distB="0" distL="0" distR="0" wp14:anchorId="24A53E2F" wp14:editId="41726C9B">
+          <wp:inline distT="0" distB="0" distL="0" distR="0" wp14:anchorId="24A53E2F" wp14:editId="749514AC">
             <wp:extent cx="5943600" cy="4450715"/>
             <wp:effectExtent l="0" t="0" r="0" b="6985"/>
-            <wp:docPr id="36255171" name="Picture 4"/>
+            <wp:docPr id="36255171" name="Picture 4" descr="A graph of a function&#10;&#10;AI-generated content may be incorrect."/>
             <wp:cNvGraphicFramePr>
               <a:graphicFrameLocks xmlns:a="http://schemas.openxmlformats.org/drawingml/2006/main" noChangeAspect="1"/>
             </wp:cNvGraphicFramePr>
@@ -327,7 +327,7 @@
               <a:graphicData uri="http://schemas.openxmlformats.org/drawingml/2006/picture">
                 <pic:pic xmlns:pic="http://schemas.openxmlformats.org/drawingml/2006/picture">
                   <pic:nvPicPr>
-                    <pic:cNvPr id="0" name="Picture 7"/>
+                    <pic:cNvPr id="36255171" name="Picture 4" descr="A graph of a function&#10;&#10;AI-generated content may be incorrect."/>
                     <pic:cNvPicPr>
                       <a:picLocks noChangeAspect="1" noChangeArrowheads="1"/>
                     </pic:cNvPicPr>

</xml_diff>